<commit_message>
Final lab 6 and hw 3. Part 1 of hw 4
</commit_message>
<xml_diff>
--- a/Домашние задания/3_/M3101 Дудко Матвей ДЗ3 вариант №5.docx
+++ b/Домашние задания/3_/M3101 Дудко Матвей ДЗ3 вариант №5.docx
@@ -244,12 +244,21 @@
             </w:rPr>
             <w:br/>
           </w:r>
+          <w:proofErr w:type="spellStart"/>
           <w:r>
             <w:rPr>
               <w:b/>
               <w:bCs/>
             </w:rPr>
-            <w:t>Повышев Владислав Вячеславович</w:t>
+            <w:t>Повышев</w:t>
+          </w:r>
+          <w:proofErr w:type="spellEnd"/>
+          <w:r>
+            <w:rPr>
+              <w:b/>
+              <w:bCs/>
+            </w:rPr>
+            <w:t xml:space="preserve"> Владислав Вячеславович</w:t>
           </w:r>
         </w:p>
         <w:p>
@@ -565,14 +574,30 @@
           <w:rFonts w:ascii="Arial" w:hAnsi="Arial"/>
           <w:sz w:val="24"/>
         </w:rPr>
-        <w:t>Х/2</w:t>
-      </w:r>
+        <w:t>Х/</w:t>
+      </w:r>
+      <w:proofErr w:type="gramStart"/>
       <w:r>
         <w:rPr>
           <w:rFonts w:ascii="Arial" w:hAnsi="Arial"/>
           <w:sz w:val="24"/>
         </w:rPr>
-        <w:t>)+5</w:t>
+        <w:t>2</w:t>
+      </w:r>
+      <w:r>
+        <w:rPr>
+          <w:rFonts w:ascii="Arial" w:hAnsi="Arial"/>
+          <w:sz w:val="24"/>
+        </w:rPr>
+        <w:t>)+</w:t>
+      </w:r>
+      <w:proofErr w:type="gramEnd"/>
+      <w:r>
+        <w:rPr>
+          <w:rFonts w:ascii="Arial" w:hAnsi="Arial"/>
+          <w:sz w:val="24"/>
+        </w:rPr>
+        <w:t>5</w:t>
       </w:r>
       <w:r>
         <w:rPr>
@@ -724,7 +749,6 @@
         <w:rPr>
           <w:rFonts w:ascii="Arial" w:hAnsi="Arial"/>
           <w:sz w:val="24"/>
-          <w:highlight w:val="yellow"/>
         </w:rPr>
       </w:pPr>
       <w:bookmarkStart w:id="2" w:name="_Hlk21552656"/>
@@ -732,7 +756,6 @@
         <w:rPr>
           <w:rFonts w:ascii="Arial" w:hAnsi="Arial"/>
           <w:sz w:val="24"/>
-          <w:highlight w:val="yellow"/>
         </w:rPr>
         <w:t>По запросу ВУ-2 вывести (3Х+3)/8, а по запросу ВУ-1 вывести –(5Х+7)/2.</w:t>
       </w:r>
@@ -750,6 +773,8 @@
           <w:sz w:val="24"/>
         </w:rPr>
       </w:pPr>
+      <w:bookmarkStart w:id="3" w:name="_GoBack"/>
+      <w:bookmarkEnd w:id="3"/>
       <w:r>
         <w:rPr>
           <w:rFonts w:ascii="Arial" w:hAnsi="Arial"/>
@@ -986,8 +1011,17 @@
           <w:rFonts w:ascii="Arial" w:hAnsi="Arial"/>
           <w:sz w:val="24"/>
         </w:rPr>
-        <w:t>После сброса "Готовность ВУ-3", что означает ... (указать конкретно что именно), сделать следующее (указать что именно) и т.д.</w:t>
-      </w:r>
+        <w:t xml:space="preserve">После сброса "Готовность ВУ-3", что означает ... (указать конкретно что именно), сделать следующее (указать что именно) и </w:t>
+      </w:r>
+      <w:proofErr w:type="gramStart"/>
+      <w:r>
+        <w:rPr>
+          <w:rFonts w:ascii="Arial" w:hAnsi="Arial"/>
+          <w:sz w:val="24"/>
+        </w:rPr>
+        <w:t>т.д.</w:t>
+      </w:r>
+      <w:proofErr w:type="gramEnd"/>
     </w:p>
     <w:p>
       <w:pPr>
@@ -1923,15 +1957,7 @@
                 <w:sz w:val="24"/>
                 <w:szCs w:val="24"/>
               </w:rPr>
-              <w:t xml:space="preserve">Буфер </w:t>
-            </w:r>
-            <w:r>
-              <w:rPr>
-                <w:color w:val="000000"/>
-                <w:sz w:val="24"/>
-                <w:szCs w:val="24"/>
-              </w:rPr>
-              <w:t>переноса</w:t>
+              <w:t>Буфер переноса</w:t>
             </w:r>
           </w:p>
         </w:tc>
@@ -2525,16 +2551,7 @@
                 <w:szCs w:val="24"/>
                 <w:lang w:val="en-US"/>
               </w:rPr>
-              <w:t>30</w:t>
-            </w:r>
-            <w:r>
-              <w:rPr>
-                <w:color w:val="000000"/>
-                <w:sz w:val="24"/>
-                <w:szCs w:val="24"/>
-                <w:lang w:val="en-US"/>
-              </w:rPr>
-              <w:t>0F</w:t>
+              <w:t>300F</w:t>
             </w:r>
           </w:p>
         </w:tc>
@@ -2561,16 +2578,7 @@
                 <w:szCs w:val="24"/>
                 <w:lang w:val="en-US"/>
               </w:rPr>
-              <w:t>MOV</w:t>
-            </w:r>
-            <w:r>
-              <w:rPr>
-                <w:color w:val="000000"/>
-                <w:sz w:val="24"/>
-                <w:szCs w:val="24"/>
-                <w:lang w:val="en-US"/>
-              </w:rPr>
-              <w:t xml:space="preserve"> 00F</w:t>
+              <w:t>MOV 00F</w:t>
             </w:r>
           </w:p>
         </w:tc>
@@ -2680,16 +2688,7 @@
                 <w:szCs w:val="24"/>
                 <w:lang w:val="en-US"/>
               </w:rPr>
-              <w:t>C01</w:t>
-            </w:r>
-            <w:r>
-              <w:rPr>
-                <w:color w:val="000000"/>
-                <w:sz w:val="24"/>
-                <w:szCs w:val="24"/>
-                <w:lang w:val="en-US"/>
-              </w:rPr>
-              <w:t>2</w:t>
+              <w:t>C012</w:t>
             </w:r>
           </w:p>
         </w:tc>
@@ -2716,16 +2715,7 @@
                 <w:szCs w:val="24"/>
                 <w:lang w:val="en-US"/>
               </w:rPr>
-              <w:t>BR 0</w:t>
-            </w:r>
-            <w:r>
-              <w:rPr>
-                <w:color w:val="000000"/>
-                <w:sz w:val="24"/>
-                <w:szCs w:val="24"/>
-                <w:lang w:val="en-US"/>
-              </w:rPr>
-              <w:t>12</w:t>
+              <w:t>BR 012</w:t>
             </w:r>
           </w:p>
         </w:tc>
@@ -2752,25 +2742,7 @@
                 <w:szCs w:val="24"/>
                 <w:lang w:val="en-US"/>
               </w:rPr>
-              <w:t>01</w:t>
-            </w:r>
-            <w:r>
-              <w:rPr>
-                <w:color w:val="000000"/>
-                <w:sz w:val="24"/>
-                <w:szCs w:val="24"/>
-                <w:lang w:val="en-US"/>
-              </w:rPr>
-              <w:t>2</w:t>
-            </w:r>
-            <w:r>
-              <w:rPr>
-                <w:color w:val="000000"/>
-                <w:sz w:val="24"/>
-                <w:szCs w:val="24"/>
-                <w:lang w:val="en-US"/>
-              </w:rPr>
-              <w:t xml:space="preserve"> </w:t>
+              <w:t xml:space="preserve">012 </w:t>
             </w:r>
             <w:r>
               <w:rPr>
@@ -3953,23 +3925,7 @@
                 <w:sz w:val="24"/>
                 <w:szCs w:val="24"/>
               </w:rPr>
-              <w:t xml:space="preserve">, </w:t>
-            </w:r>
-            <w:r>
-              <w:rPr>
-                <w:color w:val="000000"/>
-                <w:sz w:val="24"/>
-                <w:szCs w:val="24"/>
-              </w:rPr>
-              <w:t>если он сброшен –</w:t>
-            </w:r>
-            <w:r>
-              <w:rPr>
-                <w:color w:val="000000"/>
-                <w:sz w:val="24"/>
-                <w:szCs w:val="24"/>
-              </w:rPr>
-              <w:t xml:space="preserve"> возврат к программе, иначе подпрограмма</w:t>
+              <w:t>, если он сброшен – возврат к программе, иначе подпрограмма</w:t>
             </w:r>
             <w:r>
               <w:rPr>
@@ -4252,8 +4208,6 @@
               </w:rPr>
               <w:t>9</w:t>
             </w:r>
-            <w:bookmarkStart w:id="3" w:name="_GoBack"/>
-            <w:bookmarkEnd w:id="3"/>
           </w:p>
         </w:tc>
         <w:tc>
@@ -4446,31 +4400,7 @@
                 <w:sz w:val="24"/>
                 <w:szCs w:val="24"/>
               </w:rPr>
-              <w:t>п</w:t>
-            </w:r>
-            <w:r>
-              <w:rPr>
-                <w:color w:val="000000"/>
-                <w:sz w:val="24"/>
-                <w:szCs w:val="24"/>
-              </w:rPr>
-              <w:t>одпрограм</w:t>
-            </w:r>
-            <w:r>
-              <w:rPr>
-                <w:color w:val="000000"/>
-                <w:sz w:val="24"/>
-                <w:szCs w:val="24"/>
-              </w:rPr>
-              <w:t>мы</w:t>
-            </w:r>
-            <w:r>
-              <w:rPr>
-                <w:color w:val="000000"/>
-                <w:sz w:val="24"/>
-                <w:szCs w:val="24"/>
-              </w:rPr>
-              <w:t xml:space="preserve"> ВУ-</w:t>
+              <w:t>подпрограммы ВУ-</w:t>
             </w:r>
             <w:r>
               <w:rPr>
@@ -6528,16 +6458,7 @@
                 <w:szCs w:val="24"/>
                 <w:lang w:val="en-US"/>
               </w:rPr>
-              <w:t>30</w:t>
-            </w:r>
-            <w:r>
-              <w:rPr>
-                <w:color w:val="000000"/>
-                <w:sz w:val="24"/>
-                <w:szCs w:val="24"/>
-                <w:lang w:val="en-US"/>
-              </w:rPr>
-              <w:t>48</w:t>
+              <w:t>3048</w:t>
             </w:r>
           </w:p>
         </w:tc>
@@ -6564,16 +6485,7 @@
                 <w:szCs w:val="24"/>
                 <w:lang w:val="en-US"/>
               </w:rPr>
-              <w:t>MOV 0</w:t>
-            </w:r>
-            <w:r>
-              <w:rPr>
-                <w:color w:val="000000"/>
-                <w:sz w:val="24"/>
-                <w:szCs w:val="24"/>
-                <w:lang w:val="en-US"/>
-              </w:rPr>
-              <w:t>48</w:t>
+              <w:t>MOV 048</w:t>
             </w:r>
           </w:p>
         </w:tc>
@@ -6862,16 +6774,7 @@
                 <w:szCs w:val="24"/>
                 <w:lang w:val="en-US"/>
               </w:rPr>
-              <w:t>00</w:t>
-            </w:r>
-            <w:r>
-              <w:rPr>
-                <w:color w:val="000000"/>
-                <w:sz w:val="24"/>
-                <w:szCs w:val="24"/>
-                <w:lang w:val="en-US"/>
-              </w:rPr>
-              <w:t>48</w:t>
+              <w:t>0048</w:t>
             </w:r>
           </w:p>
         </w:tc>
@@ -6898,16 +6801,7 @@
                 <w:szCs w:val="24"/>
                 <w:lang w:val="en-US"/>
               </w:rPr>
-              <w:t>ISZ 0</w:t>
-            </w:r>
-            <w:r>
-              <w:rPr>
-                <w:color w:val="000000"/>
-                <w:sz w:val="24"/>
-                <w:szCs w:val="24"/>
-                <w:lang w:val="en-US"/>
-              </w:rPr>
-              <w:t>48</w:t>
+              <w:t>ISZ 048</w:t>
             </w:r>
           </w:p>
         </w:tc>
@@ -6985,16 +6879,7 @@
                 <w:szCs w:val="24"/>
                 <w:lang w:val="en-US"/>
               </w:rPr>
-              <w:t>C0</w:t>
-            </w:r>
-            <w:r>
-              <w:rPr>
-                <w:color w:val="000000"/>
-                <w:sz w:val="24"/>
-                <w:szCs w:val="24"/>
-                <w:lang w:val="en-US"/>
-              </w:rPr>
-              <w:t>4C</w:t>
+              <w:t>C04C</w:t>
             </w:r>
           </w:p>
         </w:tc>
@@ -7021,16 +6906,7 @@
                 <w:szCs w:val="24"/>
                 <w:lang w:val="en-US"/>
               </w:rPr>
-              <w:t>BR 0</w:t>
-            </w:r>
-            <w:r>
-              <w:rPr>
-                <w:color w:val="000000"/>
-                <w:sz w:val="24"/>
-                <w:szCs w:val="24"/>
-                <w:lang w:val="en-US"/>
-              </w:rPr>
-              <w:t>4C</w:t>
+              <w:t>BR 04C</w:t>
             </w:r>
           </w:p>
         </w:tc>
@@ -9343,15 +9219,7 @@
             <w:sz w:val="24"/>
             <w:szCs w:val="24"/>
           </w:rPr>
-          <m:t xml:space="preserve"> div </m:t>
-        </m:r>
-        <m:r>
-          <w:rPr>
-            <w:rFonts w:ascii="Cambria Math" w:hAnsi="Cambria Math"/>
-            <w:sz w:val="24"/>
-            <w:szCs w:val="24"/>
-          </w:rPr>
-          <m:t>8</m:t>
+          <m:t xml:space="preserve"> div 8</m:t>
         </m:r>
       </m:oMath>
       <w:r>
@@ -9517,14 +9385,7 @@
           <w:sz w:val="24"/>
           <w:szCs w:val="24"/>
         </w:rPr>
-        <w:t>Готовность ВУ-</w:t>
-      </w:r>
-      <w:r>
-        <w:rPr>
-          <w:sz w:val="24"/>
-          <w:szCs w:val="24"/>
-        </w:rPr>
-        <w:t>1</w:t>
+        <w:t>Готовность ВУ-1</w:t>
       </w:r>
       <w:r>
         <w:rPr>
@@ -9623,23 +9484,7 @@
                 <w:sz w:val="24"/>
                 <w:szCs w:val="24"/>
               </w:rPr>
-              <m:t>5</m:t>
-            </m:r>
-            <m:r>
-              <w:rPr>
-                <w:rFonts w:ascii="Cambria Math" w:hAnsi="Cambria Math"/>
-                <w:sz w:val="24"/>
-                <w:szCs w:val="24"/>
-              </w:rPr>
-              <m:t>X+</m:t>
-            </m:r>
-            <m:r>
-              <w:rPr>
-                <w:rFonts w:ascii="Cambria Math" w:hAnsi="Cambria Math"/>
-                <w:sz w:val="24"/>
-                <w:szCs w:val="24"/>
-              </w:rPr>
-              <m:t>7</m:t>
+              <m:t>5X+7</m:t>
             </m:r>
           </m:e>
         </m:d>

</xml_diff>